<commit_message>
Se agregan firmas de regional bolivar cartagena
</commit_message>
<xml_diff>
--- a/Documentos/FIRMAS PROFESIONALES REGIONALES CSC_esposa.docx
+++ b/Documentos/FIRMAS PROFESIONALES REGIONALES CSC_esposa.docx
@@ -6,7 +6,7 @@
       <w:tblPr>
         <w:tblStyle w:val="Tablaconcuadrcula1"/>
         <w:tblpPr w:leftFromText="141" w:rightFromText="141" w:vertAnchor="text" w:horzAnchor="margin" w:tblpXSpec="center" w:tblpY="48"/>
-        <w:tblW w:w="10487" w:type="dxa"/>
+        <w:tblW w:w="12297" w:type="dxa"/>
         <w:tblBorders>
           <w:top w:val="single" w:sz="4" w:space="0" w:color="2E74B5" w:themeColor="accent1" w:themeShade="BF"/>
           <w:left w:val="single" w:sz="4" w:space="0" w:color="2E74B5" w:themeColor="accent1" w:themeShade="BF"/>
@@ -19,6 +19,7 @@
       </w:tblPr>
       <w:tblGrid>
         <w:gridCol w:w="1810"/>
+        <w:gridCol w:w="1810"/>
         <w:gridCol w:w="1772"/>
         <w:gridCol w:w="1829"/>
         <w:gridCol w:w="5076"/>
@@ -44,6 +45,25 @@
                 <w:szCs w:val="18"/>
               </w:rPr>
             </w:pPr>
+          </w:p>
+        </w:tc>
+        <w:tc>
+          <w:tcPr>
+            <w:tcW w:w="1810" w:type="dxa"/>
+          </w:tcPr>
+          <w:p>
+            <w:pPr>
+              <w:spacing w:line="360" w:lineRule="auto"/>
+              <w:jc w:val="center"/>
+              <w:rPr>
+                <w:rFonts w:ascii="Arial" w:hAnsi="Arial" w:cs="Arial"/>
+                <w:b/>
+                <w:i/>
+                <w:color w:val="103A78"/>
+                <w:sz w:val="18"/>
+                <w:szCs w:val="18"/>
+              </w:rPr>
+            </w:pPr>
             <w:r>
               <w:rPr>
                 <w:rFonts w:ascii="Arial" w:hAnsi="Arial" w:cs="Arial"/>
@@ -153,6 +173,21 @@
         </w:trPr>
         <w:tc>
           <w:tcPr>
+            <w:tcW w:w="1810" w:type="dxa"/>
+          </w:tcPr>
+          <w:p>
+            <w:pPr>
+              <w:jc w:val="center"/>
+              <w:rPr>
+                <w:i/>
+                <w:noProof/>
+                <w:lang w:val="es-ES" w:eastAsia="es-ES"/>
+              </w:rPr>
+            </w:pPr>
+          </w:p>
+        </w:tc>
+        <w:tc>
+          <w:tcPr>
             <w:tcW w:w="10487" w:type="dxa"/>
             <w:gridSpan w:val="4"/>
           </w:tcPr>
@@ -190,6 +225,31 @@
         <w:trPr>
           <w:trHeight w:val="661"/>
         </w:trPr>
+        <w:tc>
+          <w:tcPr>
+            <w:tcW w:w="1810" w:type="dxa"/>
+          </w:tcPr>
+          <w:p>
+            <w:pPr>
+              <w:spacing w:line="360" w:lineRule="auto"/>
+              <w:rPr>
+                <w:rFonts w:ascii="Arial" w:hAnsi="Arial" w:cs="Arial"/>
+                <w:i/>
+                <w:sz w:val="20"/>
+                <w:szCs w:val="20"/>
+              </w:rPr>
+            </w:pPr>
+            <w:r>
+              <w:rPr>
+                <w:rFonts w:ascii="Arial" w:hAnsi="Arial" w:cs="Arial"/>
+                <w:i/>
+                <w:sz w:val="20"/>
+                <w:szCs w:val="20"/>
+              </w:rPr>
+              <w:t>1</w:t>
+            </w:r>
+          </w:p>
+        </w:tc>
         <w:tc>
           <w:tcPr>
             <w:tcW w:w="1810" w:type="dxa"/>
@@ -379,6 +439,32 @@
                 <w:szCs w:val="20"/>
               </w:rPr>
             </w:pPr>
+            <w:r>
+              <w:rPr>
+                <w:rFonts w:ascii="Arial" w:hAnsi="Arial" w:cs="Arial"/>
+                <w:i/>
+                <w:sz w:val="20"/>
+                <w:szCs w:val="20"/>
+              </w:rPr>
+              <w:t>2</w:t>
+            </w:r>
+          </w:p>
+        </w:tc>
+        <w:tc>
+          <w:tcPr>
+            <w:tcW w:w="1810" w:type="dxa"/>
+          </w:tcPr>
+          <w:p>
+            <w:pPr>
+              <w:spacing w:line="360" w:lineRule="auto"/>
+              <w:jc w:val="center"/>
+              <w:rPr>
+                <w:rFonts w:ascii="Arial" w:hAnsi="Arial" w:cs="Arial"/>
+                <w:i/>
+                <w:sz w:val="20"/>
+                <w:szCs w:val="20"/>
+              </w:rPr>
+            </w:pPr>
           </w:p>
           <w:p>
             <w:pPr>
@@ -493,7 +579,7 @@
                 <w:noProof/>
               </w:rPr>
               <w:drawing>
-                <wp:anchor distT="0" distB="0" distL="114300" distR="114300" simplePos="0" relativeHeight="251659264" behindDoc="1" locked="0" layoutInCell="1" allowOverlap="1" wp14:anchorId="592CDCBD" wp14:editId="291D1A39">
+                <wp:anchor distT="0" distB="0" distL="114300" distR="114300" simplePos="0" relativeHeight="251723776" behindDoc="1" locked="0" layoutInCell="1" allowOverlap="1" wp14:anchorId="592CDCBD" wp14:editId="291D1A39">
                   <wp:simplePos x="0" y="0"/>
                   <wp:positionH relativeFrom="column">
                     <wp:posOffset>-6350</wp:posOffset>
@@ -577,6 +663,32 @@
                 <w:szCs w:val="20"/>
               </w:rPr>
             </w:pPr>
+            <w:r>
+              <w:rPr>
+                <w:rFonts w:ascii="Arial" w:hAnsi="Arial" w:cs="Arial"/>
+                <w:i/>
+                <w:sz w:val="20"/>
+                <w:szCs w:val="20"/>
+              </w:rPr>
+              <w:t>3</w:t>
+            </w:r>
+          </w:p>
+        </w:tc>
+        <w:tc>
+          <w:tcPr>
+            <w:tcW w:w="1810" w:type="dxa"/>
+          </w:tcPr>
+          <w:p>
+            <w:pPr>
+              <w:spacing w:line="360" w:lineRule="auto"/>
+              <w:jc w:val="center"/>
+              <w:rPr>
+                <w:rFonts w:ascii="Arial" w:hAnsi="Arial" w:cs="Arial"/>
+                <w:i/>
+                <w:sz w:val="20"/>
+                <w:szCs w:val="20"/>
+              </w:rPr>
+            </w:pPr>
           </w:p>
           <w:p>
             <w:pPr>
@@ -691,7 +803,7 @@
                 <w:noProof/>
               </w:rPr>
               <w:drawing>
-                <wp:anchor distT="0" distB="0" distL="114300" distR="114300" simplePos="0" relativeHeight="251660288" behindDoc="1" locked="0" layoutInCell="1" allowOverlap="1" wp14:anchorId="5C83D532" wp14:editId="4896CCDC">
+                <wp:anchor distT="0" distB="0" distL="114300" distR="114300" simplePos="0" relativeHeight="251724800" behindDoc="1" locked="0" layoutInCell="1" allowOverlap="1" wp14:anchorId="5C83D532" wp14:editId="4896CCDC">
                   <wp:simplePos x="0" y="0"/>
                   <wp:positionH relativeFrom="margin">
                     <wp:posOffset>312420</wp:posOffset>
@@ -775,6 +887,32 @@
                 <w:szCs w:val="20"/>
               </w:rPr>
             </w:pPr>
+            <w:r>
+              <w:rPr>
+                <w:rFonts w:ascii="Arial" w:hAnsi="Arial" w:cs="Arial"/>
+                <w:i/>
+                <w:sz w:val="20"/>
+                <w:szCs w:val="20"/>
+              </w:rPr>
+              <w:t>4</w:t>
+            </w:r>
+          </w:p>
+        </w:tc>
+        <w:tc>
+          <w:tcPr>
+            <w:tcW w:w="1810" w:type="dxa"/>
+          </w:tcPr>
+          <w:p>
+            <w:pPr>
+              <w:spacing w:line="360" w:lineRule="auto"/>
+              <w:jc w:val="center"/>
+              <w:rPr>
+                <w:rFonts w:ascii="Arial" w:hAnsi="Arial" w:cs="Arial"/>
+                <w:i/>
+                <w:sz w:val="20"/>
+                <w:szCs w:val="20"/>
+              </w:rPr>
+            </w:pPr>
           </w:p>
           <w:p>
             <w:pPr>
@@ -889,7 +1027,7 @@
                 <w:noProof/>
               </w:rPr>
               <w:drawing>
-                <wp:anchor distT="0" distB="0" distL="114300" distR="114300" simplePos="0" relativeHeight="251664384" behindDoc="1" locked="0" layoutInCell="1" allowOverlap="1" wp14:anchorId="5C3DEAC3" wp14:editId="4E6428AF">
+                <wp:anchor distT="0" distB="0" distL="114300" distR="114300" simplePos="0" relativeHeight="251725824" behindDoc="1" locked="0" layoutInCell="1" allowOverlap="1" wp14:anchorId="5C3DEAC3" wp14:editId="4E6428AF">
                   <wp:simplePos x="0" y="0"/>
                   <wp:positionH relativeFrom="column">
                     <wp:posOffset>-6350</wp:posOffset>
@@ -985,6 +1123,32 @@
                 <w:szCs w:val="20"/>
               </w:rPr>
             </w:pPr>
+            <w:r>
+              <w:rPr>
+                <w:rFonts w:ascii="Arial" w:hAnsi="Arial" w:cs="Arial"/>
+                <w:i/>
+                <w:sz w:val="20"/>
+                <w:szCs w:val="20"/>
+              </w:rPr>
+              <w:t>5</w:t>
+            </w:r>
+          </w:p>
+        </w:tc>
+        <w:tc>
+          <w:tcPr>
+            <w:tcW w:w="1810" w:type="dxa"/>
+          </w:tcPr>
+          <w:p>
+            <w:pPr>
+              <w:spacing w:line="360" w:lineRule="auto"/>
+              <w:jc w:val="center"/>
+              <w:rPr>
+                <w:rFonts w:ascii="Arial" w:hAnsi="Arial" w:cs="Arial"/>
+                <w:i/>
+                <w:sz w:val="20"/>
+                <w:szCs w:val="20"/>
+              </w:rPr>
+            </w:pPr>
           </w:p>
           <w:p>
             <w:pPr>
@@ -1168,6 +1332,32 @@
                 <w:szCs w:val="20"/>
               </w:rPr>
             </w:pPr>
+            <w:r>
+              <w:rPr>
+                <w:rFonts w:ascii="Arial" w:hAnsi="Arial" w:cs="Arial"/>
+                <w:i/>
+                <w:sz w:val="20"/>
+                <w:szCs w:val="20"/>
+              </w:rPr>
+              <w:t>6</w:t>
+            </w:r>
+          </w:p>
+        </w:tc>
+        <w:tc>
+          <w:tcPr>
+            <w:tcW w:w="1810" w:type="dxa"/>
+          </w:tcPr>
+          <w:p>
+            <w:pPr>
+              <w:spacing w:line="360" w:lineRule="auto"/>
+              <w:jc w:val="center"/>
+              <w:rPr>
+                <w:rFonts w:ascii="Arial" w:hAnsi="Arial" w:cs="Arial"/>
+                <w:i/>
+                <w:sz w:val="20"/>
+                <w:szCs w:val="20"/>
+              </w:rPr>
+            </w:pPr>
           </w:p>
           <w:p>
             <w:pPr>
@@ -1285,7 +1475,7 @@
                 <w:noProof/>
               </w:rPr>
               <w:drawing>
-                <wp:anchor distT="0" distB="0" distL="114300" distR="114300" simplePos="0" relativeHeight="251666432" behindDoc="1" locked="0" layoutInCell="1" allowOverlap="1" wp14:anchorId="324B3923" wp14:editId="0ADBD247">
+                <wp:anchor distT="0" distB="0" distL="114300" distR="114300" simplePos="0" relativeHeight="251726848" behindDoc="1" locked="0" layoutInCell="1" allowOverlap="1" wp14:anchorId="324B3923" wp14:editId="0ADBD247">
                   <wp:simplePos x="0" y="0"/>
                   <wp:positionH relativeFrom="margin">
                     <wp:posOffset>190500</wp:posOffset>
@@ -1369,6 +1559,32 @@
                 <w:szCs w:val="20"/>
               </w:rPr>
             </w:pPr>
+            <w:r>
+              <w:rPr>
+                <w:rFonts w:ascii="Arial" w:hAnsi="Arial" w:cs="Arial"/>
+                <w:i/>
+                <w:sz w:val="20"/>
+                <w:szCs w:val="20"/>
+              </w:rPr>
+              <w:t>7</w:t>
+            </w:r>
+          </w:p>
+        </w:tc>
+        <w:tc>
+          <w:tcPr>
+            <w:tcW w:w="1810" w:type="dxa"/>
+          </w:tcPr>
+          <w:p>
+            <w:pPr>
+              <w:spacing w:line="360" w:lineRule="auto"/>
+              <w:jc w:val="center"/>
+              <w:rPr>
+                <w:rFonts w:ascii="Arial" w:hAnsi="Arial" w:cs="Arial"/>
+                <w:i/>
+                <w:sz w:val="20"/>
+                <w:szCs w:val="20"/>
+              </w:rPr>
+            </w:pPr>
           </w:p>
           <w:p>
             <w:pPr>
@@ -1556,6 +1772,32 @@
                 <w:szCs w:val="20"/>
               </w:rPr>
             </w:pPr>
+            <w:r>
+              <w:rPr>
+                <w:rFonts w:ascii="Arial" w:hAnsi="Arial" w:cs="Arial"/>
+                <w:i/>
+                <w:sz w:val="20"/>
+                <w:szCs w:val="20"/>
+              </w:rPr>
+              <w:t>8</w:t>
+            </w:r>
+          </w:p>
+        </w:tc>
+        <w:tc>
+          <w:tcPr>
+            <w:tcW w:w="1810" w:type="dxa"/>
+          </w:tcPr>
+          <w:p>
+            <w:pPr>
+              <w:spacing w:line="360" w:lineRule="auto"/>
+              <w:jc w:val="center"/>
+              <w:rPr>
+                <w:rFonts w:ascii="Arial" w:hAnsi="Arial" w:cs="Arial"/>
+                <w:i/>
+                <w:sz w:val="20"/>
+                <w:szCs w:val="20"/>
+              </w:rPr>
+            </w:pPr>
           </w:p>
           <w:p>
             <w:pPr>
@@ -1755,6 +1997,34 @@
                 <w:i/>
                 <w:sz w:val="20"/>
                 <w:szCs w:val="20"/>
+                <w:highlight w:val="green"/>
+              </w:rPr>
+            </w:pPr>
+            <w:r>
+              <w:rPr>
+                <w:rFonts w:ascii="Arial" w:hAnsi="Arial" w:cs="Arial"/>
+                <w:i/>
+                <w:sz w:val="20"/>
+                <w:szCs w:val="20"/>
+                <w:highlight w:val="green"/>
+              </w:rPr>
+              <w:t>9</w:t>
+            </w:r>
+          </w:p>
+        </w:tc>
+        <w:tc>
+          <w:tcPr>
+            <w:tcW w:w="1810" w:type="dxa"/>
+          </w:tcPr>
+          <w:p>
+            <w:pPr>
+              <w:spacing w:line="360" w:lineRule="auto"/>
+              <w:jc w:val="center"/>
+              <w:rPr>
+                <w:rFonts w:ascii="Arial" w:hAnsi="Arial" w:cs="Arial"/>
+                <w:i/>
+                <w:sz w:val="20"/>
+                <w:szCs w:val="20"/>
               </w:rPr>
             </w:pPr>
             <w:r>
@@ -1936,6 +2206,32 @@
                 <w:szCs w:val="20"/>
               </w:rPr>
             </w:pPr>
+            <w:r>
+              <w:rPr>
+                <w:rFonts w:ascii="Arial" w:hAnsi="Arial" w:cs="Arial"/>
+                <w:i/>
+                <w:sz w:val="20"/>
+                <w:szCs w:val="20"/>
+              </w:rPr>
+              <w:t>10</w:t>
+            </w:r>
+          </w:p>
+        </w:tc>
+        <w:tc>
+          <w:tcPr>
+            <w:tcW w:w="1810" w:type="dxa"/>
+          </w:tcPr>
+          <w:p>
+            <w:pPr>
+              <w:spacing w:line="360" w:lineRule="auto"/>
+              <w:jc w:val="center"/>
+              <w:rPr>
+                <w:rFonts w:ascii="Arial" w:hAnsi="Arial" w:cs="Arial"/>
+                <w:i/>
+                <w:sz w:val="20"/>
+                <w:szCs w:val="20"/>
+              </w:rPr>
+            </w:pPr>
           </w:p>
           <w:p>
             <w:pPr>
@@ -2123,6 +2419,34 @@
               <w:jc w:val="center"/>
               <w:rPr>
                 <w:rFonts w:ascii="Arial" w:hAnsi="Arial" w:cs="Arial"/>
+                <w:i/>
+                <w:sz w:val="20"/>
+                <w:szCs w:val="20"/>
+                <w:highlight w:val="green"/>
+              </w:rPr>
+            </w:pPr>
+            <w:r>
+              <w:rPr>
+                <w:rFonts w:ascii="Arial" w:hAnsi="Arial" w:cs="Arial"/>
+                <w:i/>
+                <w:sz w:val="20"/>
+                <w:szCs w:val="20"/>
+                <w:highlight w:val="green"/>
+              </w:rPr>
+              <w:t>11</w:t>
+            </w:r>
+          </w:p>
+        </w:tc>
+        <w:tc>
+          <w:tcPr>
+            <w:tcW w:w="1810" w:type="dxa"/>
+          </w:tcPr>
+          <w:p>
+            <w:pPr>
+              <w:spacing w:line="360" w:lineRule="auto"/>
+              <w:jc w:val="center"/>
+              <w:rPr>
+                <w:rFonts w:ascii="Arial" w:hAnsi="Arial" w:cs="Arial"/>
                 <w:b/>
                 <w:i/>
                 <w:color w:val="103A78"/>
@@ -2138,8 +2462,20 @@
                 <w:szCs w:val="20"/>
                 <w:highlight w:val="green"/>
               </w:rPr>
-              <w:t>PAOLA CASTRO  OLIVERA</w:t>
-            </w:r>
+              <w:t xml:space="preserve">PAOLA </w:t>
+            </w:r>
+            <w:proofErr w:type="gramStart"/>
+            <w:r>
+              <w:rPr>
+                <w:rFonts w:ascii="Arial" w:hAnsi="Arial" w:cs="Arial"/>
+                <w:i/>
+                <w:sz w:val="20"/>
+                <w:szCs w:val="20"/>
+                <w:highlight w:val="green"/>
+              </w:rPr>
+              <w:t>CASTRO  OLIVERA</w:t>
+            </w:r>
+            <w:proofErr w:type="gramEnd"/>
             <w:r>
               <w:rPr>
                 <w:rFonts w:ascii="Arial" w:hAnsi="Arial" w:cs="Arial"/>
@@ -2229,7 +2565,7 @@
                 <w:noProof/>
               </w:rPr>
               <w:drawing>
-                <wp:anchor distT="0" distB="0" distL="114300" distR="114300" simplePos="0" relativeHeight="251668480" behindDoc="1" locked="0" layoutInCell="1" allowOverlap="1" wp14:anchorId="6E2F54F6" wp14:editId="28DB4B78">
+                <wp:anchor distT="0" distB="0" distL="114300" distR="114300" simplePos="0" relativeHeight="251727872" behindDoc="1" locked="0" layoutInCell="1" allowOverlap="1" wp14:anchorId="6E2F54F6" wp14:editId="28DB4B78">
                   <wp:simplePos x="0" y="0"/>
                   <wp:positionH relativeFrom="margin">
                     <wp:posOffset>340360</wp:posOffset>
@@ -2313,6 +2649,33 @@
                 <w:szCs w:val="20"/>
               </w:rPr>
             </w:pPr>
+            <w:r>
+              <w:rPr>
+                <w:rFonts w:ascii="Arial" w:hAnsi="Arial" w:cs="Arial"/>
+                <w:b/>
+                <w:i/>
+                <w:sz w:val="20"/>
+                <w:szCs w:val="20"/>
+              </w:rPr>
+              <w:t>12</w:t>
+            </w:r>
+          </w:p>
+        </w:tc>
+        <w:tc>
+          <w:tcPr>
+            <w:tcW w:w="1810" w:type="dxa"/>
+          </w:tcPr>
+          <w:p>
+            <w:pPr>
+              <w:jc w:val="center"/>
+              <w:rPr>
+                <w:rFonts w:ascii="Arial" w:hAnsi="Arial" w:cs="Arial"/>
+                <w:b/>
+                <w:i/>
+                <w:sz w:val="20"/>
+                <w:szCs w:val="20"/>
+              </w:rPr>
+            </w:pPr>
           </w:p>
           <w:p>
             <w:pPr>
@@ -2463,6 +2826,21 @@
         </w:trPr>
         <w:tc>
           <w:tcPr>
+            <w:tcW w:w="1810" w:type="dxa"/>
+          </w:tcPr>
+          <w:p>
+            <w:pPr>
+              <w:jc w:val="center"/>
+              <w:rPr>
+                <w:b/>
+                <w:i/>
+                <w:noProof/>
+              </w:rPr>
+            </w:pPr>
+          </w:p>
+        </w:tc>
+        <w:tc>
+          <w:tcPr>
             <w:tcW w:w="10487" w:type="dxa"/>
             <w:gridSpan w:val="4"/>
           </w:tcPr>
@@ -2516,18 +2894,6 @@
                 <w:lang w:val="es-ES"/>
               </w:rPr>
             </w:pPr>
-          </w:p>
-          <w:p>
-            <w:pPr>
-              <w:spacing w:line="360" w:lineRule="auto"/>
-              <w:jc w:val="center"/>
-              <w:rPr>
-                <w:rFonts w:ascii="Arial" w:hAnsi="Arial" w:cs="Arial"/>
-                <w:i/>
-                <w:sz w:val="20"/>
-                <w:szCs w:val="20"/>
-              </w:rPr>
-            </w:pPr>
             <w:r>
               <w:rPr>
                 <w:rFonts w:ascii="Bahnschrift" w:hAnsi="Bahnschrift"/>
@@ -2536,6 +2902,46 @@
                 <w:szCs w:val="24"/>
                 <w:lang w:val="es-ES"/>
               </w:rPr>
+              <w:t>1</w:t>
+            </w:r>
+          </w:p>
+        </w:tc>
+        <w:tc>
+          <w:tcPr>
+            <w:tcW w:w="1810" w:type="dxa"/>
+          </w:tcPr>
+          <w:p>
+            <w:pPr>
+              <w:spacing w:line="360" w:lineRule="auto"/>
+              <w:jc w:val="center"/>
+              <w:rPr>
+                <w:rFonts w:ascii="Bahnschrift" w:hAnsi="Bahnschrift"/>
+                <w:i/>
+                <w:sz w:val="24"/>
+                <w:szCs w:val="24"/>
+                <w:lang w:val="es-ES"/>
+              </w:rPr>
+            </w:pPr>
+          </w:p>
+          <w:p>
+            <w:pPr>
+              <w:spacing w:line="360" w:lineRule="auto"/>
+              <w:jc w:val="center"/>
+              <w:rPr>
+                <w:rFonts w:ascii="Arial" w:hAnsi="Arial" w:cs="Arial"/>
+                <w:i/>
+                <w:sz w:val="20"/>
+                <w:szCs w:val="20"/>
+              </w:rPr>
+            </w:pPr>
+            <w:r>
+              <w:rPr>
+                <w:rFonts w:ascii="Bahnschrift" w:hAnsi="Bahnschrift"/>
+                <w:i/>
+                <w:sz w:val="24"/>
+                <w:szCs w:val="24"/>
+                <w:lang w:val="es-ES"/>
+              </w:rPr>
               <w:t>JENNIFER HUMANEZ</w:t>
             </w:r>
           </w:p>
@@ -2632,7 +3038,7 @@
                 <w:noProof/>
               </w:rPr>
               <w:drawing>
-                <wp:anchor distT="0" distB="0" distL="114300" distR="114300" simplePos="0" relativeHeight="251670528" behindDoc="0" locked="0" layoutInCell="1" allowOverlap="1" wp14:anchorId="7D15C7C8" wp14:editId="479E46DB">
+                <wp:anchor distT="0" distB="0" distL="114300" distR="114300" simplePos="0" relativeHeight="251728896" behindDoc="0" locked="0" layoutInCell="1" allowOverlap="1" wp14:anchorId="7D15C7C8" wp14:editId="479E46DB">
                   <wp:simplePos x="0" y="0"/>
                   <wp:positionH relativeFrom="column">
                     <wp:posOffset>19685</wp:posOffset>
@@ -2716,6 +3122,32 @@
                 <w:szCs w:val="20"/>
               </w:rPr>
             </w:pPr>
+            <w:r>
+              <w:rPr>
+                <w:rFonts w:ascii="Arial" w:hAnsi="Arial" w:cs="Arial"/>
+                <w:i/>
+                <w:sz w:val="20"/>
+                <w:szCs w:val="20"/>
+              </w:rPr>
+              <w:t>2</w:t>
+            </w:r>
+          </w:p>
+        </w:tc>
+        <w:tc>
+          <w:tcPr>
+            <w:tcW w:w="1810" w:type="dxa"/>
+          </w:tcPr>
+          <w:p>
+            <w:pPr>
+              <w:spacing w:line="360" w:lineRule="auto"/>
+              <w:jc w:val="center"/>
+              <w:rPr>
+                <w:rFonts w:ascii="Arial" w:hAnsi="Arial" w:cs="Arial"/>
+                <w:i/>
+                <w:sz w:val="20"/>
+                <w:szCs w:val="20"/>
+              </w:rPr>
+            </w:pPr>
           </w:p>
           <w:p>
             <w:pPr>
@@ -2872,6 +3304,32 @@
         <w:trPr>
           <w:trHeight w:val="632"/>
         </w:trPr>
+        <w:tc>
+          <w:tcPr>
+            <w:tcW w:w="1810" w:type="dxa"/>
+          </w:tcPr>
+          <w:p>
+            <w:pPr>
+              <w:spacing w:line="360" w:lineRule="auto"/>
+              <w:jc w:val="center"/>
+              <w:rPr>
+                <w:rFonts w:ascii="Arial" w:hAnsi="Arial" w:cs="Arial"/>
+                <w:i/>
+                <w:sz w:val="20"/>
+                <w:szCs w:val="20"/>
+              </w:rPr>
+            </w:pPr>
+            <w:r>
+              <w:rPr>
+                <w:rFonts w:ascii="Arial" w:hAnsi="Arial" w:cs="Arial"/>
+                <w:i/>
+                <w:sz w:val="20"/>
+                <w:szCs w:val="20"/>
+              </w:rPr>
+              <w:t>3</w:t>
+            </w:r>
+          </w:p>
+        </w:tc>
         <w:tc>
           <w:tcPr>
             <w:tcW w:w="1810" w:type="dxa"/>
@@ -3076,6 +3534,34 @@
                 <w:lang w:val="es-ES"/>
               </w:rPr>
             </w:pPr>
+            <w:r>
+              <w:rPr>
+                <w:rFonts w:ascii="Bahnschrift" w:hAnsi="Bahnschrift"/>
+                <w:i/>
+                <w:sz w:val="24"/>
+                <w:szCs w:val="24"/>
+                <w:lang w:val="es-ES"/>
+              </w:rPr>
+              <w:t>4</w:t>
+            </w:r>
+          </w:p>
+        </w:tc>
+        <w:tc>
+          <w:tcPr>
+            <w:tcW w:w="1810" w:type="dxa"/>
+          </w:tcPr>
+          <w:p>
+            <w:pPr>
+              <w:spacing w:line="360" w:lineRule="auto"/>
+              <w:jc w:val="center"/>
+              <w:rPr>
+                <w:rFonts w:ascii="Bahnschrift" w:hAnsi="Bahnschrift"/>
+                <w:i/>
+                <w:sz w:val="24"/>
+                <w:szCs w:val="24"/>
+                <w:lang w:val="es-ES"/>
+              </w:rPr>
+            </w:pPr>
           </w:p>
           <w:p>
             <w:pPr>
@@ -3192,7 +3678,7 @@
                 <w:noProof/>
               </w:rPr>
               <w:drawing>
-                <wp:anchor distT="0" distB="0" distL="114300" distR="114300" simplePos="0" relativeHeight="251674624" behindDoc="0" locked="0" layoutInCell="1" allowOverlap="1" wp14:anchorId="36D9A34E" wp14:editId="565AB1D0">
+                <wp:anchor distT="0" distB="0" distL="114300" distR="114300" simplePos="0" relativeHeight="251729920" behindDoc="0" locked="0" layoutInCell="1" allowOverlap="1" wp14:anchorId="36D9A34E" wp14:editId="565AB1D0">
                   <wp:simplePos x="0" y="0"/>
                   <wp:positionH relativeFrom="column">
                     <wp:posOffset>882333</wp:posOffset>
@@ -3269,6 +3755,32 @@
                 <w:szCs w:val="20"/>
               </w:rPr>
             </w:pPr>
+            <w:r>
+              <w:rPr>
+                <w:rFonts w:ascii="Arial" w:hAnsi="Arial" w:cs="Arial"/>
+                <w:i/>
+                <w:sz w:val="20"/>
+                <w:szCs w:val="20"/>
+              </w:rPr>
+              <w:t>5</w:t>
+            </w:r>
+          </w:p>
+        </w:tc>
+        <w:tc>
+          <w:tcPr>
+            <w:tcW w:w="1810" w:type="dxa"/>
+          </w:tcPr>
+          <w:p>
+            <w:pPr>
+              <w:spacing w:line="360" w:lineRule="auto"/>
+              <w:jc w:val="center"/>
+              <w:rPr>
+                <w:rFonts w:ascii="Arial" w:hAnsi="Arial" w:cs="Arial"/>
+                <w:i/>
+                <w:sz w:val="20"/>
+                <w:szCs w:val="20"/>
+              </w:rPr>
+            </w:pPr>
           </w:p>
           <w:p>
             <w:pPr>
@@ -3387,7 +3899,7 @@
                 <w:szCs w:val="144"/>
               </w:rPr>
               <w:drawing>
-                <wp:anchor distT="0" distB="0" distL="114300" distR="114300" simplePos="0" relativeHeight="251676672" behindDoc="0" locked="0" layoutInCell="1" allowOverlap="1" wp14:anchorId="70646787" wp14:editId="56E4A69E">
+                <wp:anchor distT="0" distB="0" distL="114300" distR="114300" simplePos="0" relativeHeight="251730944" behindDoc="0" locked="0" layoutInCell="1" allowOverlap="1" wp14:anchorId="70646787" wp14:editId="56E4A69E">
                   <wp:simplePos x="0" y="0"/>
                   <wp:positionH relativeFrom="margin">
                     <wp:posOffset>1018857</wp:posOffset>
@@ -3464,6 +3976,32 @@
                 <w:szCs w:val="20"/>
               </w:rPr>
             </w:pPr>
+            <w:r>
+              <w:rPr>
+                <w:rFonts w:ascii="Arial" w:hAnsi="Arial" w:cs="Arial"/>
+                <w:i/>
+                <w:sz w:val="20"/>
+                <w:szCs w:val="20"/>
+              </w:rPr>
+              <w:t>6</w:t>
+            </w:r>
+          </w:p>
+        </w:tc>
+        <w:tc>
+          <w:tcPr>
+            <w:tcW w:w="1810" w:type="dxa"/>
+          </w:tcPr>
+          <w:p>
+            <w:pPr>
+              <w:spacing w:line="360" w:lineRule="auto"/>
+              <w:jc w:val="center"/>
+              <w:rPr>
+                <w:rFonts w:ascii="Arial" w:hAnsi="Arial" w:cs="Arial"/>
+                <w:i/>
+                <w:sz w:val="20"/>
+                <w:szCs w:val="20"/>
+              </w:rPr>
+            </w:pPr>
           </w:p>
           <w:p>
             <w:pPr>
@@ -3582,7 +4120,7 @@
                 <w:szCs w:val="144"/>
               </w:rPr>
               <w:drawing>
-                <wp:anchor distT="0" distB="0" distL="114300" distR="114300" simplePos="0" relativeHeight="251678720" behindDoc="0" locked="0" layoutInCell="1" allowOverlap="1" wp14:anchorId="1CD8EFEA" wp14:editId="4978A8CB">
+                <wp:anchor distT="0" distB="0" distL="114300" distR="114300" simplePos="0" relativeHeight="251731968" behindDoc="0" locked="0" layoutInCell="1" allowOverlap="1" wp14:anchorId="1CD8EFEA" wp14:editId="4978A8CB">
                   <wp:simplePos x="0" y="0"/>
                   <wp:positionH relativeFrom="margin">
                     <wp:posOffset>614680</wp:posOffset>
@@ -3653,6 +4191,21 @@
         </w:trPr>
         <w:tc>
           <w:tcPr>
+            <w:tcW w:w="1810" w:type="dxa"/>
+          </w:tcPr>
+          <w:p>
+            <w:pPr>
+              <w:jc w:val="center"/>
+              <w:rPr>
+                <w:b/>
+                <w:i/>
+                <w:noProof/>
+              </w:rPr>
+            </w:pPr>
+          </w:p>
+        </w:tc>
+        <w:tc>
+          <w:tcPr>
             <w:tcW w:w="10487" w:type="dxa"/>
             <w:gridSpan w:val="4"/>
           </w:tcPr>
@@ -3680,6 +4233,32 @@
         <w:trPr>
           <w:trHeight w:val="1127"/>
         </w:trPr>
+        <w:tc>
+          <w:tcPr>
+            <w:tcW w:w="1810" w:type="dxa"/>
+          </w:tcPr>
+          <w:p>
+            <w:pPr>
+              <w:spacing w:line="360" w:lineRule="auto"/>
+              <w:jc w:val="center"/>
+              <w:rPr>
+                <w:rFonts w:ascii="Arial" w:hAnsi="Arial" w:cs="Arial"/>
+                <w:i/>
+                <w:sz w:val="20"/>
+                <w:szCs w:val="20"/>
+              </w:rPr>
+            </w:pPr>
+            <w:r>
+              <w:rPr>
+                <w:rFonts w:ascii="Arial" w:hAnsi="Arial" w:cs="Arial"/>
+                <w:i/>
+                <w:sz w:val="20"/>
+                <w:szCs w:val="20"/>
+              </w:rPr>
+              <w:t>1</w:t>
+            </w:r>
+          </w:p>
+        </w:tc>
         <w:tc>
           <w:tcPr>
             <w:tcW w:w="1810" w:type="dxa"/>
@@ -3886,6 +4465,32 @@
                 <w:szCs w:val="20"/>
               </w:rPr>
             </w:pPr>
+            <w:r>
+              <w:rPr>
+                <w:rFonts w:ascii="Arial" w:hAnsi="Arial" w:cs="Arial"/>
+                <w:i/>
+                <w:sz w:val="20"/>
+                <w:szCs w:val="20"/>
+              </w:rPr>
+              <w:t>2</w:t>
+            </w:r>
+          </w:p>
+        </w:tc>
+        <w:tc>
+          <w:tcPr>
+            <w:tcW w:w="1810" w:type="dxa"/>
+          </w:tcPr>
+          <w:p>
+            <w:pPr>
+              <w:spacing w:line="360" w:lineRule="auto"/>
+              <w:jc w:val="center"/>
+              <w:rPr>
+                <w:rFonts w:ascii="Arial" w:hAnsi="Arial" w:cs="Arial"/>
+                <w:i/>
+                <w:sz w:val="20"/>
+                <w:szCs w:val="20"/>
+              </w:rPr>
+            </w:pPr>
           </w:p>
           <w:p>
             <w:pPr>
@@ -3943,25 +4548,7 @@
                 <w:sz w:val="20"/>
                 <w:szCs w:val="20"/>
               </w:rPr>
-              <w:t>MEDICO GEN</w:t>
-            </w:r>
-            <w:r>
-              <w:rPr>
-                <w:rFonts w:ascii="Arial" w:hAnsi="Arial" w:cs="Arial"/>
-                <w:i/>
-                <w:sz w:val="20"/>
-                <w:szCs w:val="20"/>
-              </w:rPr>
-              <w:t>E</w:t>
-            </w:r>
-            <w:r>
-              <w:rPr>
-                <w:rFonts w:ascii="Arial" w:hAnsi="Arial" w:cs="Arial"/>
-                <w:i/>
-                <w:sz w:val="20"/>
-                <w:szCs w:val="20"/>
-              </w:rPr>
-              <w:t xml:space="preserve">RAL </w:t>
+              <w:t xml:space="preserve">MEDICO GENERAL </w:t>
             </w:r>
           </w:p>
         </w:tc>
@@ -4096,6 +4683,32 @@
                 <w:szCs w:val="20"/>
               </w:rPr>
             </w:pPr>
+            <w:r>
+              <w:rPr>
+                <w:rFonts w:ascii="Arial" w:hAnsi="Arial" w:cs="Arial"/>
+                <w:i/>
+                <w:sz w:val="20"/>
+                <w:szCs w:val="20"/>
+              </w:rPr>
+              <w:t>3</w:t>
+            </w:r>
+          </w:p>
+        </w:tc>
+        <w:tc>
+          <w:tcPr>
+            <w:tcW w:w="1810" w:type="dxa"/>
+          </w:tcPr>
+          <w:p>
+            <w:pPr>
+              <w:spacing w:line="360" w:lineRule="auto"/>
+              <w:jc w:val="center"/>
+              <w:rPr>
+                <w:rFonts w:ascii="Arial" w:hAnsi="Arial" w:cs="Arial"/>
+                <w:i/>
+                <w:sz w:val="20"/>
+                <w:szCs w:val="20"/>
+              </w:rPr>
+            </w:pPr>
           </w:p>
           <w:p>
             <w:pPr>
@@ -4212,7 +4825,7 @@
                 <w:sz w:val="20"/>
               </w:rPr>
               <w:drawing>
-                <wp:anchor distT="0" distB="0" distL="114300" distR="114300" simplePos="0" relativeHeight="251682816" behindDoc="0" locked="0" layoutInCell="1" allowOverlap="1" wp14:anchorId="37CDB094" wp14:editId="68FBDE34">
+                <wp:anchor distT="0" distB="0" distL="114300" distR="114300" simplePos="0" relativeHeight="251732992" behindDoc="0" locked="0" layoutInCell="1" allowOverlap="1" wp14:anchorId="37CDB094" wp14:editId="68FBDE34">
                   <wp:simplePos x="0" y="0"/>
                   <wp:positionH relativeFrom="column">
                     <wp:posOffset>360649</wp:posOffset>
@@ -4296,6 +4909,33 @@
                 <w:szCs w:val="20"/>
               </w:rPr>
             </w:pPr>
+            <w:r>
+              <w:rPr>
+                <w:rFonts w:ascii="Arial" w:hAnsi="Arial" w:cs="Arial"/>
+                <w:i/>
+                <w:sz w:val="20"/>
+                <w:szCs w:val="20"/>
+              </w:rPr>
+              <w:lastRenderedPageBreak/>
+              <w:t>4</w:t>
+            </w:r>
+          </w:p>
+        </w:tc>
+        <w:tc>
+          <w:tcPr>
+            <w:tcW w:w="1810" w:type="dxa"/>
+          </w:tcPr>
+          <w:p>
+            <w:pPr>
+              <w:spacing w:line="360" w:lineRule="auto"/>
+              <w:jc w:val="center"/>
+              <w:rPr>
+                <w:rFonts w:ascii="Arial" w:hAnsi="Arial" w:cs="Arial"/>
+                <w:i/>
+                <w:sz w:val="20"/>
+                <w:szCs w:val="20"/>
+              </w:rPr>
+            </w:pPr>
           </w:p>
           <w:p>
             <w:pPr>
@@ -4412,7 +5052,7 @@
                 <w:sz w:val="20"/>
               </w:rPr>
               <w:drawing>
-                <wp:anchor distT="0" distB="0" distL="114300" distR="114300" simplePos="0" relativeHeight="251686912" behindDoc="0" locked="0" layoutInCell="1" allowOverlap="1" wp14:anchorId="218852D3" wp14:editId="05DE2BA4">
+                <wp:anchor distT="0" distB="0" distL="114300" distR="114300" simplePos="0" relativeHeight="251734016" behindDoc="0" locked="0" layoutInCell="1" allowOverlap="1" wp14:anchorId="218852D3" wp14:editId="05DE2BA4">
                   <wp:simplePos x="0" y="0"/>
                   <wp:positionH relativeFrom="column">
                     <wp:posOffset>65405</wp:posOffset>
@@ -4496,6 +5136,32 @@
                 <w:szCs w:val="20"/>
               </w:rPr>
             </w:pPr>
+            <w:r>
+              <w:rPr>
+                <w:rFonts w:ascii="Arial" w:hAnsi="Arial" w:cs="Arial"/>
+                <w:i/>
+                <w:sz w:val="20"/>
+                <w:szCs w:val="20"/>
+              </w:rPr>
+              <w:t>5</w:t>
+            </w:r>
+          </w:p>
+        </w:tc>
+        <w:tc>
+          <w:tcPr>
+            <w:tcW w:w="1810" w:type="dxa"/>
+          </w:tcPr>
+          <w:p>
+            <w:pPr>
+              <w:spacing w:line="360" w:lineRule="auto"/>
+              <w:jc w:val="center"/>
+              <w:rPr>
+                <w:rFonts w:ascii="Arial" w:hAnsi="Arial" w:cs="Arial"/>
+                <w:i/>
+                <w:sz w:val="20"/>
+                <w:szCs w:val="20"/>
+              </w:rPr>
+            </w:pPr>
           </w:p>
           <w:p>
             <w:pPr>
@@ -4654,6 +5320,32 @@
         <w:trPr>
           <w:trHeight w:val="1127"/>
         </w:trPr>
+        <w:tc>
+          <w:tcPr>
+            <w:tcW w:w="1810" w:type="dxa"/>
+          </w:tcPr>
+          <w:p>
+            <w:pPr>
+              <w:spacing w:line="360" w:lineRule="auto"/>
+              <w:jc w:val="center"/>
+              <w:rPr>
+                <w:rFonts w:ascii="Arial" w:hAnsi="Arial" w:cs="Arial"/>
+                <w:i/>
+                <w:sz w:val="20"/>
+                <w:szCs w:val="20"/>
+              </w:rPr>
+            </w:pPr>
+            <w:r>
+              <w:rPr>
+                <w:rFonts w:ascii="Arial" w:hAnsi="Arial" w:cs="Arial"/>
+                <w:i/>
+                <w:sz w:val="20"/>
+                <w:szCs w:val="20"/>
+              </w:rPr>
+              <w:t>6</w:t>
+            </w:r>
+          </w:p>
+        </w:tc>
         <w:tc>
           <w:tcPr>
             <w:tcW w:w="1810" w:type="dxa"/>
@@ -4858,6 +5550,32 @@
                 <w:szCs w:val="20"/>
               </w:rPr>
             </w:pPr>
+            <w:r>
+              <w:rPr>
+                <w:rFonts w:ascii="Arial" w:hAnsi="Arial" w:cs="Arial"/>
+                <w:i/>
+                <w:sz w:val="20"/>
+                <w:szCs w:val="20"/>
+              </w:rPr>
+              <w:t>7</w:t>
+            </w:r>
+          </w:p>
+        </w:tc>
+        <w:tc>
+          <w:tcPr>
+            <w:tcW w:w="1810" w:type="dxa"/>
+          </w:tcPr>
+          <w:p>
+            <w:pPr>
+              <w:spacing w:line="360" w:lineRule="auto"/>
+              <w:jc w:val="center"/>
+              <w:rPr>
+                <w:rFonts w:ascii="Arial" w:hAnsi="Arial" w:cs="Arial"/>
+                <w:i/>
+                <w:sz w:val="20"/>
+                <w:szCs w:val="20"/>
+              </w:rPr>
+            </w:pPr>
           </w:p>
           <w:p>
             <w:pPr>
@@ -5041,44 +5759,52 @@
                 <w:szCs w:val="20"/>
               </w:rPr>
             </w:pPr>
-          </w:p>
-          <w:p>
-            <w:pPr>
-              <w:spacing w:line="360" w:lineRule="auto"/>
-              <w:jc w:val="center"/>
-              <w:rPr>
-                <w:rFonts w:ascii="Arial" w:hAnsi="Arial" w:cs="Arial"/>
-                <w:i/>
-                <w:sz w:val="20"/>
-                <w:szCs w:val="20"/>
-              </w:rPr>
-            </w:pPr>
-            <w:r>
-              <w:rPr>
-                <w:rFonts w:ascii="Arial" w:hAnsi="Arial" w:cs="Arial"/>
-                <w:i/>
-                <w:sz w:val="20"/>
-                <w:szCs w:val="20"/>
-              </w:rPr>
-              <w:t>CARLOS ARA</w:t>
-            </w:r>
-            <w:r>
-              <w:rPr>
-                <w:rFonts w:ascii="Arial" w:hAnsi="Arial" w:cs="Arial"/>
-                <w:i/>
-                <w:sz w:val="20"/>
-                <w:szCs w:val="20"/>
-              </w:rPr>
-              <w:t>UJ</w:t>
-            </w:r>
-            <w:r>
-              <w:rPr>
-                <w:rFonts w:ascii="Arial" w:hAnsi="Arial" w:cs="Arial"/>
-                <w:i/>
-                <w:sz w:val="20"/>
-                <w:szCs w:val="20"/>
-              </w:rPr>
-              <w:t xml:space="preserve">O </w:t>
+            <w:r>
+              <w:rPr>
+                <w:rFonts w:ascii="Arial" w:hAnsi="Arial" w:cs="Arial"/>
+                <w:i/>
+                <w:sz w:val="20"/>
+                <w:szCs w:val="20"/>
+              </w:rPr>
+              <w:t>8</w:t>
+            </w:r>
+          </w:p>
+        </w:tc>
+        <w:tc>
+          <w:tcPr>
+            <w:tcW w:w="1810" w:type="dxa"/>
+          </w:tcPr>
+          <w:p>
+            <w:pPr>
+              <w:spacing w:line="360" w:lineRule="auto"/>
+              <w:jc w:val="center"/>
+              <w:rPr>
+                <w:rFonts w:ascii="Arial" w:hAnsi="Arial" w:cs="Arial"/>
+                <w:i/>
+                <w:sz w:val="20"/>
+                <w:szCs w:val="20"/>
+              </w:rPr>
+            </w:pPr>
+          </w:p>
+          <w:p>
+            <w:pPr>
+              <w:spacing w:line="360" w:lineRule="auto"/>
+              <w:jc w:val="center"/>
+              <w:rPr>
+                <w:rFonts w:ascii="Arial" w:hAnsi="Arial" w:cs="Arial"/>
+                <w:i/>
+                <w:sz w:val="20"/>
+                <w:szCs w:val="20"/>
+              </w:rPr>
+            </w:pPr>
+            <w:r>
+              <w:rPr>
+                <w:rFonts w:ascii="Arial" w:hAnsi="Arial" w:cs="Arial"/>
+                <w:i/>
+                <w:sz w:val="20"/>
+                <w:szCs w:val="20"/>
+              </w:rPr>
+              <w:t xml:space="preserve">CARLOS ARAUJO </w:t>
             </w:r>
           </w:p>
         </w:tc>
@@ -5242,6 +5968,32 @@
                 <w:szCs w:val="20"/>
               </w:rPr>
             </w:pPr>
+            <w:r>
+              <w:rPr>
+                <w:rFonts w:ascii="Arial" w:hAnsi="Arial" w:cs="Arial"/>
+                <w:i/>
+                <w:sz w:val="20"/>
+                <w:szCs w:val="20"/>
+              </w:rPr>
+              <w:t>9</w:t>
+            </w:r>
+          </w:p>
+        </w:tc>
+        <w:tc>
+          <w:tcPr>
+            <w:tcW w:w="1810" w:type="dxa"/>
+          </w:tcPr>
+          <w:p>
+            <w:pPr>
+              <w:spacing w:line="360" w:lineRule="auto"/>
+              <w:jc w:val="center"/>
+              <w:rPr>
+                <w:rFonts w:ascii="Arial" w:hAnsi="Arial" w:cs="Arial"/>
+                <w:i/>
+                <w:sz w:val="20"/>
+                <w:szCs w:val="20"/>
+              </w:rPr>
+            </w:pPr>
           </w:p>
           <w:p>
             <w:pPr>
@@ -5358,7 +6110,7 @@
                 <w:sz w:val="20"/>
               </w:rPr>
               <w:drawing>
-                <wp:anchor distT="0" distB="0" distL="114300" distR="114300" simplePos="0" relativeHeight="251693056" behindDoc="1" locked="0" layoutInCell="1" allowOverlap="1" wp14:anchorId="122AFF5A" wp14:editId="1692DF63">
+                <wp:anchor distT="0" distB="0" distL="114300" distR="114300" simplePos="0" relativeHeight="251736064" behindDoc="1" locked="0" layoutInCell="1" allowOverlap="1" wp14:anchorId="122AFF5A" wp14:editId="1692DF63">
                   <wp:simplePos x="0" y="0"/>
                   <wp:positionH relativeFrom="column">
                     <wp:posOffset>-635</wp:posOffset>
@@ -5442,6 +6194,32 @@
                 <w:szCs w:val="20"/>
               </w:rPr>
             </w:pPr>
+            <w:r>
+              <w:rPr>
+                <w:rFonts w:ascii="Arial" w:hAnsi="Arial" w:cs="Arial"/>
+                <w:i/>
+                <w:sz w:val="20"/>
+                <w:szCs w:val="20"/>
+              </w:rPr>
+              <w:t>10</w:t>
+            </w:r>
+          </w:p>
+        </w:tc>
+        <w:tc>
+          <w:tcPr>
+            <w:tcW w:w="1810" w:type="dxa"/>
+          </w:tcPr>
+          <w:p>
+            <w:pPr>
+              <w:spacing w:line="360" w:lineRule="auto"/>
+              <w:jc w:val="center"/>
+              <w:rPr>
+                <w:rFonts w:ascii="Arial" w:hAnsi="Arial" w:cs="Arial"/>
+                <w:i/>
+                <w:sz w:val="20"/>
+                <w:szCs w:val="20"/>
+              </w:rPr>
+            </w:pPr>
           </w:p>
           <w:p>
             <w:pPr>
@@ -5558,7 +6336,7 @@
                 <w:sz w:val="20"/>
               </w:rPr>
               <w:drawing>
-                <wp:anchor distT="0" distB="0" distL="114300" distR="114300" simplePos="0" relativeHeight="251691008" behindDoc="1" locked="0" layoutInCell="1" allowOverlap="1" wp14:anchorId="1B90A93C" wp14:editId="17B92308">
+                <wp:anchor distT="0" distB="0" distL="114300" distR="114300" simplePos="0" relativeHeight="251735040" behindDoc="1" locked="0" layoutInCell="1" allowOverlap="1" wp14:anchorId="1B90A93C" wp14:editId="17B92308">
                   <wp:simplePos x="0" y="0"/>
                   <wp:positionH relativeFrom="column">
                     <wp:posOffset>3666490</wp:posOffset>
@@ -5693,6 +6471,32 @@
                 <w:szCs w:val="20"/>
               </w:rPr>
             </w:pPr>
+            <w:r>
+              <w:rPr>
+                <w:rFonts w:ascii="Arial" w:hAnsi="Arial" w:cs="Arial"/>
+                <w:i/>
+                <w:sz w:val="20"/>
+                <w:szCs w:val="20"/>
+              </w:rPr>
+              <w:t>11</w:t>
+            </w:r>
+          </w:p>
+        </w:tc>
+        <w:tc>
+          <w:tcPr>
+            <w:tcW w:w="1810" w:type="dxa"/>
+          </w:tcPr>
+          <w:p>
+            <w:pPr>
+              <w:spacing w:line="360" w:lineRule="auto"/>
+              <w:jc w:val="center"/>
+              <w:rPr>
+                <w:rFonts w:ascii="Arial" w:hAnsi="Arial" w:cs="Arial"/>
+                <w:i/>
+                <w:sz w:val="20"/>
+                <w:szCs w:val="20"/>
+              </w:rPr>
+            </w:pPr>
           </w:p>
           <w:p>
             <w:pPr>
@@ -5863,6 +6667,21 @@
         </w:trPr>
         <w:tc>
           <w:tcPr>
+            <w:tcW w:w="1810" w:type="dxa"/>
+          </w:tcPr>
+          <w:p>
+            <w:pPr>
+              <w:jc w:val="center"/>
+              <w:rPr>
+                <w:b/>
+                <w:noProof/>
+                <w:sz w:val="20"/>
+              </w:rPr>
+            </w:pPr>
+          </w:p>
+        </w:tc>
+        <w:tc>
+          <w:tcPr>
             <w:tcW w:w="10487" w:type="dxa"/>
             <w:gridSpan w:val="4"/>
           </w:tcPr>
@@ -5900,6 +6719,32 @@
         <w:trPr>
           <w:trHeight w:val="1127"/>
         </w:trPr>
+        <w:tc>
+          <w:tcPr>
+            <w:tcW w:w="1810" w:type="dxa"/>
+          </w:tcPr>
+          <w:p>
+            <w:pPr>
+              <w:spacing w:line="360" w:lineRule="auto"/>
+              <w:jc w:val="center"/>
+              <w:rPr>
+                <w:rFonts w:ascii="Arial" w:hAnsi="Arial" w:cs="Arial"/>
+                <w:i/>
+                <w:sz w:val="20"/>
+                <w:szCs w:val="20"/>
+              </w:rPr>
+            </w:pPr>
+            <w:r>
+              <w:rPr>
+                <w:rFonts w:ascii="Arial" w:hAnsi="Arial" w:cs="Arial"/>
+                <w:i/>
+                <w:sz w:val="20"/>
+                <w:szCs w:val="20"/>
+              </w:rPr>
+              <w:t>1</w:t>
+            </w:r>
+          </w:p>
+        </w:tc>
         <w:tc>
           <w:tcPr>
             <w:tcW w:w="1810" w:type="dxa"/>
@@ -6113,6 +6958,32 @@
                 <w:szCs w:val="20"/>
               </w:rPr>
             </w:pPr>
+            <w:r>
+              <w:rPr>
+                <w:rFonts w:ascii="Arial" w:hAnsi="Arial" w:cs="Arial"/>
+                <w:i/>
+                <w:sz w:val="20"/>
+                <w:szCs w:val="20"/>
+              </w:rPr>
+              <w:t>2</w:t>
+            </w:r>
+          </w:p>
+        </w:tc>
+        <w:tc>
+          <w:tcPr>
+            <w:tcW w:w="1810" w:type="dxa"/>
+          </w:tcPr>
+          <w:p>
+            <w:pPr>
+              <w:spacing w:line="360" w:lineRule="auto"/>
+              <w:jc w:val="center"/>
+              <w:rPr>
+                <w:rFonts w:ascii="Arial" w:hAnsi="Arial" w:cs="Arial"/>
+                <w:i/>
+                <w:sz w:val="20"/>
+                <w:szCs w:val="20"/>
+              </w:rPr>
+            </w:pPr>
           </w:p>
           <w:p>
             <w:pPr>
@@ -6329,6 +7200,33 @@
                 <w:szCs w:val="20"/>
               </w:rPr>
             </w:pPr>
+            <w:r>
+              <w:rPr>
+                <w:rFonts w:ascii="Arial" w:hAnsi="Arial" w:cs="Arial"/>
+                <w:i/>
+                <w:sz w:val="20"/>
+                <w:szCs w:val="20"/>
+              </w:rPr>
+              <w:lastRenderedPageBreak/>
+              <w:t>3</w:t>
+            </w:r>
+          </w:p>
+        </w:tc>
+        <w:tc>
+          <w:tcPr>
+            <w:tcW w:w="1810" w:type="dxa"/>
+          </w:tcPr>
+          <w:p>
+            <w:pPr>
+              <w:spacing w:line="360" w:lineRule="auto"/>
+              <w:jc w:val="center"/>
+              <w:rPr>
+                <w:rFonts w:ascii="Arial" w:hAnsi="Arial" w:cs="Arial"/>
+                <w:i/>
+                <w:sz w:val="20"/>
+                <w:szCs w:val="20"/>
+              </w:rPr>
+            </w:pPr>
           </w:p>
           <w:p>
             <w:pPr>
@@ -6526,6 +7424,32 @@
                 <w:szCs w:val="20"/>
               </w:rPr>
             </w:pPr>
+            <w:r>
+              <w:rPr>
+                <w:rFonts w:ascii="Arial" w:hAnsi="Arial" w:cs="Arial"/>
+                <w:i/>
+                <w:sz w:val="20"/>
+                <w:szCs w:val="20"/>
+              </w:rPr>
+              <w:t>4</w:t>
+            </w:r>
+          </w:p>
+        </w:tc>
+        <w:tc>
+          <w:tcPr>
+            <w:tcW w:w="1810" w:type="dxa"/>
+          </w:tcPr>
+          <w:p>
+            <w:pPr>
+              <w:spacing w:line="360" w:lineRule="auto"/>
+              <w:jc w:val="center"/>
+              <w:rPr>
+                <w:rFonts w:ascii="Arial" w:hAnsi="Arial" w:cs="Arial"/>
+                <w:i/>
+                <w:sz w:val="20"/>
+                <w:szCs w:val="20"/>
+              </w:rPr>
+            </w:pPr>
           </w:p>
           <w:p>
             <w:pPr>
@@ -6722,6 +7646,32 @@
                 <w:szCs w:val="20"/>
               </w:rPr>
             </w:pPr>
+            <w:r>
+              <w:rPr>
+                <w:rFonts w:ascii="Arial" w:hAnsi="Arial" w:cs="Arial"/>
+                <w:i/>
+                <w:sz w:val="20"/>
+                <w:szCs w:val="20"/>
+              </w:rPr>
+              <w:t>5</w:t>
+            </w:r>
+          </w:p>
+        </w:tc>
+        <w:tc>
+          <w:tcPr>
+            <w:tcW w:w="1810" w:type="dxa"/>
+          </w:tcPr>
+          <w:p>
+            <w:pPr>
+              <w:spacing w:line="360" w:lineRule="auto"/>
+              <w:jc w:val="center"/>
+              <w:rPr>
+                <w:rFonts w:ascii="Arial" w:hAnsi="Arial" w:cs="Arial"/>
+                <w:i/>
+                <w:sz w:val="20"/>
+                <w:szCs w:val="20"/>
+              </w:rPr>
+            </w:pPr>
           </w:p>
           <w:p>
             <w:pPr>
@@ -6903,6 +7853,32 @@
         <w:trPr>
           <w:trHeight w:val="1127"/>
         </w:trPr>
+        <w:tc>
+          <w:tcPr>
+            <w:tcW w:w="1810" w:type="dxa"/>
+          </w:tcPr>
+          <w:p>
+            <w:pPr>
+              <w:spacing w:line="360" w:lineRule="auto"/>
+              <w:jc w:val="center"/>
+              <w:rPr>
+                <w:rFonts w:ascii="Arial" w:hAnsi="Arial" w:cs="Arial"/>
+                <w:i/>
+                <w:sz w:val="20"/>
+                <w:szCs w:val="20"/>
+              </w:rPr>
+            </w:pPr>
+            <w:r>
+              <w:rPr>
+                <w:rFonts w:ascii="Arial" w:hAnsi="Arial" w:cs="Arial"/>
+                <w:i/>
+                <w:sz w:val="20"/>
+                <w:szCs w:val="20"/>
+              </w:rPr>
+              <w:t>6</w:t>
+            </w:r>
+          </w:p>
+        </w:tc>
         <w:tc>
           <w:tcPr>
             <w:tcW w:w="1810" w:type="dxa"/>
@@ -7217,6 +8193,7 @@
     <w:lsdException w:name="HTML Sample" w:semiHidden="1" w:unhideWhenUsed="1"/>
     <w:lsdException w:name="HTML Typewriter" w:semiHidden="1" w:unhideWhenUsed="1"/>
     <w:lsdException w:name="HTML Variable" w:semiHidden="1" w:unhideWhenUsed="1"/>
+    <w:lsdException w:name="Normal Table" w:semiHidden="1" w:unhideWhenUsed="1"/>
     <w:lsdException w:name="annotation subject" w:semiHidden="1" w:unhideWhenUsed="1"/>
     <w:lsdException w:name="No List" w:semiHidden="1" w:unhideWhenUsed="1"/>
     <w:lsdException w:name="Outline List 1" w:semiHidden="1" w:unhideWhenUsed="1"/>
@@ -7259,8 +8236,11 @@
     <w:lsdException w:name="Table Contemporary" w:semiHidden="1" w:unhideWhenUsed="1"/>
     <w:lsdException w:name="Table Elegant" w:semiHidden="1" w:unhideWhenUsed="1"/>
     <w:lsdException w:name="Table Professional" w:semiHidden="1" w:unhideWhenUsed="1"/>
+    <w:lsdException w:name="Table Subtle 1" w:semiHidden="1" w:unhideWhenUsed="1"/>
     <w:lsdException w:name="Table Subtle 2" w:semiHidden="1" w:unhideWhenUsed="1"/>
     <w:lsdException w:name="Table Web 1" w:semiHidden="1" w:unhideWhenUsed="1"/>
+    <w:lsdException w:name="Table Web 2" w:semiHidden="1" w:unhideWhenUsed="1"/>
+    <w:lsdException w:name="Table Web 3" w:semiHidden="1" w:unhideWhenUsed="1"/>
     <w:lsdException w:name="Balloon Text" w:semiHidden="1" w:unhideWhenUsed="1"/>
     <w:lsdException w:name="Table Grid" w:uiPriority="39"/>
     <w:lsdException w:name="Table Theme" w:semiHidden="1" w:unhideWhenUsed="1"/>

</xml_diff>